<commit_message>
minor changes to the simulations
</commit_message>
<xml_diff>
--- a/diary.docx
+++ b/diary.docx
@@ -10,13 +10,8 @@
           <w:numId w:val="2"/>
         </w:numPr>
       </w:pPr>
-      <w:proofErr w:type="spellStart"/>
-      <w:r>
-        <w:t>Pytorch</w:t>
-      </w:r>
-      <w:proofErr w:type="spellEnd"/>
-      <w:r>
-        <w:t xml:space="preserve"> recap</w:t>
+      <w:r>
+        <w:t>Pytorch recap</w:t>
       </w:r>
     </w:p>
     <w:p>
@@ -64,29 +59,13 @@
         </w:numPr>
       </w:pPr>
       <w:r>
-        <w:t>Binary weights (if(abs(</w:t>
-      </w:r>
-      <w:proofErr w:type="spellStart"/>
-      <w:r>
-        <w:t>wegiht</w:t>
-      </w:r>
-      <w:proofErr w:type="spellEnd"/>
-      <w:r>
-        <w:t xml:space="preserve">) &lt; thresh) then weight </w:t>
+        <w:t xml:space="preserve">Binary weights (if(abs(wegiht) &lt; thresh) then weight </w:t>
       </w:r>
       <w:r>
         <w:sym w:font="Wingdings" w:char="F0E8"/>
       </w:r>
       <w:r>
-        <w:t xml:space="preserve"> 0, </w:t>
-      </w:r>
-      <w:proofErr w:type="gramStart"/>
-      <w:r>
-        <w:t>else(</w:t>
-      </w:r>
-      <w:proofErr w:type="gramEnd"/>
-      <w:r>
-        <w:t xml:space="preserve">weight </w:t>
+        <w:t xml:space="preserve"> 0, else(weight </w:t>
       </w:r>
       <w:r>
         <w:sym w:font="Wingdings" w:char="F0E8"/>
@@ -146,37 +125,8 @@
           <w:numId w:val="1"/>
         </w:numPr>
       </w:pPr>
-      <w:proofErr w:type="gramStart"/>
-      <w:r>
-        <w:t>Look</w:t>
-      </w:r>
-      <w:proofErr w:type="gramEnd"/>
-      <w:r>
-        <w:t xml:space="preserve"> into the data generation process, I think it would be better to explicitly generate the data from a multivariate normal distribution and set the correlation of the predictors to some low value</w:t>
-      </w:r>
-    </w:p>
-    <w:p>
-      <w:pPr>
-        <w:pStyle w:val="ListParagraph"/>
-        <w:numPr>
-          <w:ilvl w:val="0"/>
-          <w:numId w:val="1"/>
-        </w:numPr>
-      </w:pPr>
-      <w:r>
-        <w:t>And then just add the noisy predictors</w:t>
-      </w:r>
-    </w:p>
-    <w:p>
-      <w:pPr>
-        <w:pStyle w:val="ListParagraph"/>
-        <w:numPr>
-          <w:ilvl w:val="0"/>
-          <w:numId w:val="1"/>
-        </w:numPr>
-      </w:pPr>
-      <w:r>
-        <w:t>Before the simulations write all the layers and custom loss functions into a script and import that script (think about setting a seed)</w:t>
+      <w:r>
+        <w:t>Before the simulations wrap the entire model definition and the training loop into a function that takes as arguments all hyperparameters aswell as the optimizer (this function should rerun the model under the specified conditions many times to get a distribution of the performance metrics)</w:t>
       </w:r>
     </w:p>
     <w:p>
@@ -242,7 +192,7 @@
   <w:abstractNum w:abstractNumId="0" w15:restartNumberingAfterBreak="0">
     <w:nsid w:val="04E73C47"/>
     <w:multiLevelType w:val="hybridMultilevel"/>
-    <w:tmpl w:val="4CE0BF32"/>
+    <w:tmpl w:val="5F64DEE2"/>
     <w:lvl w:ilvl="0" w:tplc="04090001">
       <w:start w:val="1"/>
       <w:numFmt w:val="bullet"/>

</xml_diff>